<commit_message>
Completed create/upload  and publish pages
</commit_message>
<xml_diff>
--- a/SOPManagement/Content/DocFiles/IT-11 OperationTestFile.docx
+++ b/SOPManagement/Content/DocFiles/IT-11 OperationTestFile.docx
@@ -23,6 +23,7 @@
           <w:tcPr>
             <w:tcW w:w="2065" w:type="dxa"/>
             <w:shd w:val="clear" w:color="auto" w:fill="099BDD" w:themeFill="text2"/>
+            <w:tcMar/>
             <w:vAlign w:val="center"/>
           </w:tcPr>
           <w:p>
@@ -49,6 +50,7 @@
           <w:tcPr>
             <w:tcW w:w="7440" w:type="dxa"/>
             <w:gridSpan w:val="3"/>
+            <w:tcMar/>
             <w:vAlign w:val="center"/>
           </w:tcPr>
           <w:p>
@@ -77,6 +79,7 @@
           <w:tcPr>
             <w:tcW w:w="2065" w:type="dxa"/>
             <w:shd w:val="clear" w:color="auto" w:fill="099BDD" w:themeFill="text2"/>
+            <w:tcMar/>
             <w:vAlign w:val="center"/>
           </w:tcPr>
           <w:p>
@@ -90,7 +93,7 @@
                 <w:szCs w:val="24"/>
               </w:rPr>
             </w:pPr>
-            <w:bookmarkStart w:id="0" w:name="_Hlk18407173"/>
+            <w:bookmarkStart w:name="_Hlk18407173" w:id="0"/>
             <w:r>
               <w:rPr>
                 <w:b/>
@@ -106,6 +109,7 @@
           <w:tcPr>
             <w:tcW w:w="2958" w:type="dxa"/>
             <w:shd w:val="clear" w:color="auto" w:fill="FFFFFF" w:themeFill="background1"/>
+            <w:tcMar/>
             <w:vAlign w:val="center"/>
           </w:tcPr>
           <w:p>
@@ -129,6 +133,7 @@
           <w:tcPr>
             <w:tcW w:w="1554" w:type="dxa"/>
             <w:shd w:val="clear" w:color="auto" w:fill="099BDD" w:themeFill="text2"/>
+            <w:tcMar/>
             <w:vAlign w:val="center"/>
           </w:tcPr>
           <w:p>
@@ -157,6 +162,7 @@
           <w:tcPr>
             <w:tcW w:w="2928" w:type="dxa"/>
             <w:shd w:val="clear" w:color="auto" w:fill="FFFFFF" w:themeFill="background1"/>
+            <w:tcMar/>
             <w:vAlign w:val="center"/>
           </w:tcPr>
           <w:p>
@@ -193,6 +199,7 @@
           <w:tcPr>
             <w:tcW w:w="2065" w:type="dxa"/>
             <w:shd w:val="clear" w:color="auto" w:fill="099BDD" w:themeFill="text2"/>
+            <w:tcMar/>
             <w:vAlign w:val="center"/>
           </w:tcPr>
           <w:p>
@@ -222,6 +229,7 @@
             <w:tcW w:w="7440" w:type="dxa"/>
             <w:gridSpan w:val="3"/>
             <w:shd w:val="clear" w:color="auto" w:fill="FFFFFF" w:themeFill="background1"/>
+            <w:tcMar/>
             <w:vAlign w:val="center"/>
           </w:tcPr>
           <w:p>
@@ -252,6 +260,7 @@
           <w:tcPr>
             <w:tcW w:w="2065" w:type="dxa"/>
             <w:shd w:val="clear" w:color="auto" w:fill="099BDD" w:themeFill="text2"/>
+            <w:tcMar/>
             <w:vAlign w:val="center"/>
           </w:tcPr>
           <w:p>
@@ -278,6 +287,7 @@
           <w:tcPr>
             <w:tcW w:w="7440" w:type="dxa"/>
             <w:gridSpan w:val="3"/>
+            <w:tcMar/>
             <w:vAlign w:val="center"/>
           </w:tcPr>
           <w:p>
@@ -287,12 +297,21 @@
                 <w:szCs w:val="24"/>
               </w:rPr>
             </w:pPr>
+            <w:proofErr w:type="spellStart"/>
             <w:r>
               <w:rPr>
                 <w:sz w:val="24"/>
                 <w:szCs w:val="24"/>
               </w:rPr>
-              <w:t>Kazi Islam</w:t>
+              <w:t>Kazi</w:t>
+            </w:r>
+            <w:proofErr w:type="spellEnd"/>
+            <w:r>
+              <w:rPr>
+                <w:sz w:val="24"/>
+                <w:szCs w:val="24"/>
+              </w:rPr>
+              <w:t xml:space="preserve"> Islam</w:t>
             </w:r>
             <w:r>
               <w:rPr>
@@ -301,7 +320,23 @@
               </w:rPr>
               <w:t xml:space="preserve"> ---changed here</w:t>
             </w:r>
-            <w:bookmarkStart w:id="1" w:name="_GoBack"/>
+            <w:r>
+              <w:rPr>
+                <w:sz w:val="24"/>
+                <w:szCs w:val="24"/>
+              </w:rPr>
+              <w:t xml:space="preserve"> hhhhhh</w:t>
+            </w:r>
+            <w:ins w:author="Tamalur Shaikh" w:date="2020-04-23T16:00:12.094Z" w:id="1957073291">
+              <w:r>
+                <w:rPr>
+                  <w:sz w:val="24"/>
+                  <w:szCs w:val="24"/>
+                </w:rPr>
+                <w:t xml:space="preserve"> bbbbb</w:t>
+              </w:r>
+            </w:ins>
+            <w:bookmarkStart w:name="_GoBack" w:id="1"/>
             <w:bookmarkEnd w:id="1"/>
           </w:p>
         </w:tc>
@@ -335,7 +370,7 @@
             <w:tcBorders>
               <w:top w:val="nil"/>
               <w:left w:val="nil"/>
-              <w:bottom w:val="single" w:sz="4" w:space="0" w:color="2C2C2C" w:themeColor="text1"/>
+              <w:bottom w:val="single" w:color="2C2C2C" w:themeColor="text1" w:sz="4" w:space="0"/>
               <w:right w:val="nil"/>
             </w:tcBorders>
             <w:shd w:val="clear" w:color="auto" w:fill="auto"/>
@@ -366,10 +401,10 @@
           <w:tcPr>
             <w:tcW w:w="2425" w:type="dxa"/>
             <w:tcBorders>
-              <w:top w:val="single" w:sz="4" w:space="0" w:color="2C2C2C" w:themeColor="text1"/>
+              <w:top w:val="single" w:color="2C2C2C" w:themeColor="text1" w:sz="4" w:space="0"/>
               <w:left w:val="nil"/>
-              <w:bottom w:val="single" w:sz="4" w:space="0" w:color="2C2C2C" w:themeColor="text1"/>
-              <w:right w:val="single" w:sz="4" w:space="0" w:color="2C2C2C" w:themeColor="text1"/>
+              <w:bottom w:val="single" w:color="2C2C2C" w:themeColor="text1" w:sz="4" w:space="0"/>
+              <w:right w:val="single" w:color="2C2C2C" w:themeColor="text1" w:sz="4" w:space="0"/>
             </w:tcBorders>
             <w:shd w:val="clear" w:color="auto" w:fill="099BDD" w:themeFill="text2"/>
             <w:vAlign w:val="center"/>
@@ -398,10 +433,10 @@
           <w:tcPr>
             <w:tcW w:w="2520" w:type="dxa"/>
             <w:tcBorders>
-              <w:top w:val="single" w:sz="4" w:space="0" w:color="2C2C2C" w:themeColor="text1"/>
-              <w:left w:val="single" w:sz="4" w:space="0" w:color="2C2C2C" w:themeColor="text1"/>
-              <w:bottom w:val="single" w:sz="4" w:space="0" w:color="2C2C2C" w:themeColor="text1"/>
-              <w:right w:val="single" w:sz="4" w:space="0" w:color="2C2C2C" w:themeColor="text1"/>
+              <w:top w:val="single" w:color="2C2C2C" w:themeColor="text1" w:sz="4" w:space="0"/>
+              <w:left w:val="single" w:color="2C2C2C" w:themeColor="text1" w:sz="4" w:space="0"/>
+              <w:bottom w:val="single" w:color="2C2C2C" w:themeColor="text1" w:sz="4" w:space="0"/>
+              <w:right w:val="single" w:color="2C2C2C" w:themeColor="text1" w:sz="4" w:space="0"/>
             </w:tcBorders>
             <w:shd w:val="clear" w:color="auto" w:fill="099BDD" w:themeFill="text2"/>
             <w:vAlign w:val="center"/>
@@ -430,10 +465,10 @@
           <w:tcPr>
             <w:tcW w:w="2610" w:type="dxa"/>
             <w:tcBorders>
-              <w:top w:val="single" w:sz="4" w:space="0" w:color="2C2C2C" w:themeColor="text1"/>
-              <w:left w:val="single" w:sz="4" w:space="0" w:color="2C2C2C" w:themeColor="text1"/>
-              <w:bottom w:val="single" w:sz="4" w:space="0" w:color="2C2C2C" w:themeColor="text1"/>
-              <w:right w:val="single" w:sz="4" w:space="0" w:color="2C2C2C" w:themeColor="text1"/>
+              <w:top w:val="single" w:color="2C2C2C" w:themeColor="text1" w:sz="4" w:space="0"/>
+              <w:left w:val="single" w:color="2C2C2C" w:themeColor="text1" w:sz="4" w:space="0"/>
+              <w:bottom w:val="single" w:color="2C2C2C" w:themeColor="text1" w:sz="4" w:space="0"/>
+              <w:right w:val="single" w:color="2C2C2C" w:themeColor="text1" w:sz="4" w:space="0"/>
             </w:tcBorders>
             <w:shd w:val="clear" w:color="auto" w:fill="099BDD" w:themeFill="text2"/>
             <w:vAlign w:val="center"/>
@@ -462,9 +497,9 @@
           <w:tcPr>
             <w:tcW w:w="1795" w:type="dxa"/>
             <w:tcBorders>
-              <w:top w:val="single" w:sz="4" w:space="0" w:color="2C2C2C" w:themeColor="text1"/>
-              <w:left w:val="single" w:sz="4" w:space="0" w:color="2C2C2C" w:themeColor="text1"/>
-              <w:bottom w:val="single" w:sz="4" w:space="0" w:color="2C2C2C" w:themeColor="text1"/>
+              <w:top w:val="single" w:color="2C2C2C" w:themeColor="text1" w:sz="4" w:space="0"/>
+              <w:left w:val="single" w:color="2C2C2C" w:themeColor="text1" w:sz="4" w:space="0"/>
+              <w:bottom w:val="single" w:color="2C2C2C" w:themeColor="text1" w:sz="4" w:space="0"/>
               <w:right w:val="nil"/>
             </w:tcBorders>
             <w:shd w:val="clear" w:color="auto" w:fill="099BDD" w:themeFill="text2"/>
@@ -499,10 +534,10 @@
           <w:tcPr>
             <w:tcW w:w="2425" w:type="dxa"/>
             <w:tcBorders>
-              <w:top w:val="single" w:sz="4" w:space="0" w:color="2C2C2C" w:themeColor="text1"/>
+              <w:top w:val="single" w:color="2C2C2C" w:themeColor="text1" w:sz="4" w:space="0"/>
               <w:left w:val="nil"/>
-              <w:bottom w:val="single" w:sz="4" w:space="0" w:color="2C2C2C" w:themeColor="text1"/>
-              <w:right w:val="single" w:sz="4" w:space="0" w:color="2C2C2C" w:themeColor="text1"/>
+              <w:bottom w:val="single" w:color="2C2C2C" w:themeColor="text1" w:sz="4" w:space="0"/>
+              <w:right w:val="single" w:color="2C2C2C" w:themeColor="text1" w:sz="4" w:space="0"/>
             </w:tcBorders>
           </w:tcPr>
           <w:p>
@@ -518,10 +553,10 @@
           <w:tcPr>
             <w:tcW w:w="2520" w:type="dxa"/>
             <w:tcBorders>
-              <w:top w:val="single" w:sz="4" w:space="0" w:color="2C2C2C" w:themeColor="text1"/>
-              <w:left w:val="single" w:sz="4" w:space="0" w:color="2C2C2C" w:themeColor="text1"/>
-              <w:bottom w:val="single" w:sz="4" w:space="0" w:color="2C2C2C" w:themeColor="text1"/>
-              <w:right w:val="single" w:sz="4" w:space="0" w:color="2C2C2C" w:themeColor="text1"/>
+              <w:top w:val="single" w:color="2C2C2C" w:themeColor="text1" w:sz="4" w:space="0"/>
+              <w:left w:val="single" w:color="2C2C2C" w:themeColor="text1" w:sz="4" w:space="0"/>
+              <w:bottom w:val="single" w:color="2C2C2C" w:themeColor="text1" w:sz="4" w:space="0"/>
+              <w:right w:val="single" w:color="2C2C2C" w:themeColor="text1" w:sz="4" w:space="0"/>
             </w:tcBorders>
           </w:tcPr>
           <w:p>
@@ -537,10 +572,10 @@
           <w:tcPr>
             <w:tcW w:w="2610" w:type="dxa"/>
             <w:tcBorders>
-              <w:top w:val="single" w:sz="4" w:space="0" w:color="2C2C2C" w:themeColor="text1"/>
-              <w:left w:val="single" w:sz="4" w:space="0" w:color="2C2C2C" w:themeColor="text1"/>
-              <w:bottom w:val="single" w:sz="4" w:space="0" w:color="2C2C2C" w:themeColor="text1"/>
-              <w:right w:val="single" w:sz="4" w:space="0" w:color="2C2C2C" w:themeColor="text1"/>
+              <w:top w:val="single" w:color="2C2C2C" w:themeColor="text1" w:sz="4" w:space="0"/>
+              <w:left w:val="single" w:color="2C2C2C" w:themeColor="text1" w:sz="4" w:space="0"/>
+              <w:bottom w:val="single" w:color="2C2C2C" w:themeColor="text1" w:sz="4" w:space="0"/>
+              <w:right w:val="single" w:color="2C2C2C" w:themeColor="text1" w:sz="4" w:space="0"/>
             </w:tcBorders>
             <w:vAlign w:val="center"/>
           </w:tcPr>
@@ -557,9 +592,9 @@
           <w:tcPr>
             <w:tcW w:w="1795" w:type="dxa"/>
             <w:tcBorders>
-              <w:top w:val="single" w:sz="4" w:space="0" w:color="2C2C2C" w:themeColor="text1"/>
-              <w:left w:val="single" w:sz="4" w:space="0" w:color="2C2C2C" w:themeColor="text1"/>
-              <w:bottom w:val="single" w:sz="4" w:space="0" w:color="2C2C2C" w:themeColor="text1"/>
+              <w:top w:val="single" w:color="2C2C2C" w:themeColor="text1" w:sz="4" w:space="0"/>
+              <w:left w:val="single" w:color="2C2C2C" w:themeColor="text1" w:sz="4" w:space="0"/>
+              <w:bottom w:val="single" w:color="2C2C2C" w:themeColor="text1" w:sz="4" w:space="0"/>
               <w:right w:val="nil"/>
             </w:tcBorders>
             <w:vAlign w:val="center"/>
@@ -590,9 +625,9 @@
         <w:tblW w:w="0" w:type="auto"/>
         <w:tblInd w:w="5" w:type="dxa"/>
         <w:tblBorders>
-          <w:top w:val="none" w:sz="0" w:space="0" w:color="auto"/>
-          <w:left w:val="none" w:sz="0" w:space="0" w:color="auto"/>
-          <w:right w:val="none" w:sz="0" w:space="0" w:color="auto"/>
+          <w:top w:val="none" w:color="auto" w:sz="0" w:space="0"/>
+          <w:left w:val="none" w:color="auto" w:sz="0" w:space="0"/>
+          <w:right w:val="none" w:color="auto" w:sz="0" w:space="0"/>
         </w:tblBorders>
         <w:tblLook w:val="04A0" w:firstRow="1" w:lastRow="0" w:firstColumn="1" w:lastColumn="0" w:noHBand="0" w:noVBand="1"/>
       </w:tblPr>
@@ -1063,8 +1098,8 @@
         <w:tblW w:w="9540" w:type="dxa"/>
         <w:tblInd w:w="-90" w:type="dxa"/>
         <w:tblBorders>
-          <w:left w:val="none" w:sz="0" w:space="0" w:color="auto"/>
-          <w:right w:val="none" w:sz="0" w:space="0" w:color="auto"/>
+          <w:left w:val="none" w:color="auto" w:sz="0" w:space="0"/>
+          <w:right w:val="none" w:color="auto" w:sz="0" w:space="0"/>
         </w:tblBorders>
         <w:tblLook w:val="04A0" w:firstRow="1" w:lastRow="0" w:firstColumn="1" w:lastColumn="0" w:noHBand="0" w:noVBand="1"/>
       </w:tblPr>
@@ -1177,8 +1212,8 @@
         <w:tblW w:w="9540" w:type="dxa"/>
         <w:tblInd w:w="-90" w:type="dxa"/>
         <w:tblBorders>
-          <w:left w:val="none" w:sz="0" w:space="0" w:color="auto"/>
-          <w:right w:val="none" w:sz="0" w:space="0" w:color="auto"/>
+          <w:left w:val="none" w:color="auto" w:sz="0" w:space="0"/>
+          <w:right w:val="none" w:color="auto" w:sz="0" w:space="0"/>
         </w:tblBorders>
         <w:tblLook w:val="04A0" w:firstRow="1" w:lastRow="0" w:firstColumn="1" w:lastColumn="0" w:noHBand="0" w:noVBand="1"/>
       </w:tblPr>
@@ -1290,6 +1325,8 @@
       </w:r>
       <w:r>
         <w:tab/>
+      </w:r>
+      <w:r>
         <w:t>GENERAL</w:t>
       </w:r>
     </w:p>
@@ -1346,8 +1383,8 @@
         <w:tblW w:w="9535" w:type="dxa"/>
         <w:tblInd w:w="-90" w:type="dxa"/>
         <w:tblBorders>
-          <w:left w:val="none" w:sz="0" w:space="0" w:color="auto"/>
-          <w:right w:val="none" w:sz="0" w:space="0" w:color="auto"/>
+          <w:left w:val="none" w:color="auto" w:sz="0" w:space="0"/>
+          <w:right w:val="none" w:color="auto" w:sz="0" w:space="0"/>
         </w:tblBorders>
         <w:tblLook w:val="04A0" w:firstRow="1" w:lastRow="0" w:firstColumn="1" w:lastColumn="0" w:noHBand="0" w:noVBand="1"/>
       </w:tblPr>
@@ -1474,7 +1511,7 @@
       <w:footerReference w:type="default" r:id="rId14"/>
       <w:headerReference w:type="first" r:id="rId15"/>
       <w:footerReference w:type="first" r:id="rId16"/>
-      <w:pgSz w:w="12240" w:h="15840"/>
+      <w:pgSz w:w="12240" w:h="15840" w:orient="portrait"/>
       <w:pgMar w:top="1440" w:right="1440" w:bottom="1440" w:left="1440" w:header="720" w:footer="720" w:gutter="0"/>
       <w:cols w:space="720"/>
     </w:sectPr>
@@ -1538,12 +1575,12 @@
       <w:tblW w:w="9270" w:type="dxa"/>
       <w:tblInd w:w="85" w:type="dxa"/>
       <w:tblBorders>
-        <w:top w:val="none" w:sz="0" w:space="0" w:color="auto"/>
-        <w:left w:val="none" w:sz="0" w:space="0" w:color="auto"/>
-        <w:bottom w:val="none" w:sz="0" w:space="0" w:color="auto"/>
-        <w:right w:val="none" w:sz="0" w:space="0" w:color="auto"/>
-        <w:insideH w:val="none" w:sz="0" w:space="0" w:color="auto"/>
-        <w:insideV w:val="none" w:sz="0" w:space="0" w:color="auto"/>
+        <w:top w:val="none" w:color="auto" w:sz="0" w:space="0"/>
+        <w:left w:val="none" w:color="auto" w:sz="0" w:space="0"/>
+        <w:bottom w:val="none" w:color="auto" w:sz="0" w:space="0"/>
+        <w:right w:val="none" w:color="auto" w:sz="0" w:space="0"/>
+        <w:insideH w:val="none" w:color="auto" w:sz="0" w:space="0"/>
+        <w:insideV w:val="none" w:color="auto" w:sz="0" w:space="0"/>
       </w:tblBorders>
       <w:tblLook w:val="04A0" w:firstRow="1" w:lastRow="0" w:firstColumn="1" w:lastColumn="0" w:noHBand="0" w:noVBand="1"/>
     </w:tblPr>
@@ -1783,7 +1820,7 @@
         <w:ind w:left="360" w:hanging="360"/>
       </w:pPr>
       <w:rPr>
-        <w:rFonts w:ascii="Symbol" w:hAnsi="Symbol" w:hint="default"/>
+        <w:rFonts w:hint="default" w:ascii="Symbol" w:hAnsi="Symbol"/>
       </w:rPr>
     </w:lvl>
   </w:abstractNum>
@@ -1800,7 +1837,7 @@
         <w:ind w:left="720" w:hanging="360"/>
       </w:pPr>
       <w:rPr>
-        <w:rFonts w:ascii="Symbol" w:hAnsi="Symbol" w:hint="default"/>
+        <w:rFonts w:hint="default" w:ascii="Symbol" w:hAnsi="Symbol"/>
       </w:rPr>
     </w:lvl>
     <w:lvl w:ilvl="1" w:tplc="04090003" w:tentative="1">
@@ -1812,7 +1849,7 @@
         <w:ind w:left="1440" w:hanging="360"/>
       </w:pPr>
       <w:rPr>
-        <w:rFonts w:ascii="Courier New" w:hAnsi="Courier New" w:cs="Courier New" w:hint="default"/>
+        <w:rFonts w:hint="default" w:ascii="Courier New" w:hAnsi="Courier New" w:cs="Courier New"/>
       </w:rPr>
     </w:lvl>
     <w:lvl w:ilvl="2" w:tplc="04090005" w:tentative="1">
@@ -1824,7 +1861,7 @@
         <w:ind w:left="2160" w:hanging="360"/>
       </w:pPr>
       <w:rPr>
-        <w:rFonts w:ascii="Wingdings" w:hAnsi="Wingdings" w:hint="default"/>
+        <w:rFonts w:hint="default" w:ascii="Wingdings" w:hAnsi="Wingdings"/>
       </w:rPr>
     </w:lvl>
     <w:lvl w:ilvl="3" w:tplc="04090001" w:tentative="1">
@@ -1836,7 +1873,7 @@
         <w:ind w:left="2880" w:hanging="360"/>
       </w:pPr>
       <w:rPr>
-        <w:rFonts w:ascii="Symbol" w:hAnsi="Symbol" w:hint="default"/>
+        <w:rFonts w:hint="default" w:ascii="Symbol" w:hAnsi="Symbol"/>
       </w:rPr>
     </w:lvl>
     <w:lvl w:ilvl="4" w:tplc="04090003" w:tentative="1">
@@ -1848,7 +1885,7 @@
         <w:ind w:left="3600" w:hanging="360"/>
       </w:pPr>
       <w:rPr>
-        <w:rFonts w:ascii="Courier New" w:hAnsi="Courier New" w:cs="Courier New" w:hint="default"/>
+        <w:rFonts w:hint="default" w:ascii="Courier New" w:hAnsi="Courier New" w:cs="Courier New"/>
       </w:rPr>
     </w:lvl>
     <w:lvl w:ilvl="5" w:tplc="04090005" w:tentative="1">
@@ -1860,7 +1897,7 @@
         <w:ind w:left="4320" w:hanging="360"/>
       </w:pPr>
       <w:rPr>
-        <w:rFonts w:ascii="Wingdings" w:hAnsi="Wingdings" w:hint="default"/>
+        <w:rFonts w:hint="default" w:ascii="Wingdings" w:hAnsi="Wingdings"/>
       </w:rPr>
     </w:lvl>
     <w:lvl w:ilvl="6" w:tplc="04090001" w:tentative="1">
@@ -1872,7 +1909,7 @@
         <w:ind w:left="5040" w:hanging="360"/>
       </w:pPr>
       <w:rPr>
-        <w:rFonts w:ascii="Symbol" w:hAnsi="Symbol" w:hint="default"/>
+        <w:rFonts w:hint="default" w:ascii="Symbol" w:hAnsi="Symbol"/>
       </w:rPr>
     </w:lvl>
     <w:lvl w:ilvl="7" w:tplc="04090003" w:tentative="1">
@@ -1884,7 +1921,7 @@
         <w:ind w:left="5760" w:hanging="360"/>
       </w:pPr>
       <w:rPr>
-        <w:rFonts w:ascii="Courier New" w:hAnsi="Courier New" w:cs="Courier New" w:hint="default"/>
+        <w:rFonts w:hint="default" w:ascii="Courier New" w:hAnsi="Courier New" w:cs="Courier New"/>
       </w:rPr>
     </w:lvl>
     <w:lvl w:ilvl="8" w:tplc="04090005" w:tentative="1">
@@ -1896,7 +1933,7 @@
         <w:ind w:left="6480" w:hanging="360"/>
       </w:pPr>
       <w:rPr>
-        <w:rFonts w:ascii="Wingdings" w:hAnsi="Wingdings" w:hint="default"/>
+        <w:rFonts w:hint="default" w:ascii="Wingdings" w:hAnsi="Wingdings"/>
       </w:rPr>
     </w:lvl>
   </w:abstractNum>
@@ -1913,7 +1950,7 @@
         <w:ind w:left="720" w:hanging="360"/>
       </w:pPr>
       <w:rPr>
-        <w:rFonts w:ascii="Symbol" w:hAnsi="Symbol" w:hint="default"/>
+        <w:rFonts w:hint="default" w:ascii="Symbol" w:hAnsi="Symbol"/>
       </w:rPr>
     </w:lvl>
     <w:lvl w:ilvl="1" w:tplc="04090003" w:tentative="1">
@@ -1925,7 +1962,7 @@
         <w:ind w:left="1440" w:hanging="360"/>
       </w:pPr>
       <w:rPr>
-        <w:rFonts w:ascii="Courier New" w:hAnsi="Courier New" w:cs="Courier New" w:hint="default"/>
+        <w:rFonts w:hint="default" w:ascii="Courier New" w:hAnsi="Courier New" w:cs="Courier New"/>
       </w:rPr>
     </w:lvl>
     <w:lvl w:ilvl="2" w:tplc="04090005" w:tentative="1">
@@ -1937,7 +1974,7 @@
         <w:ind w:left="2160" w:hanging="360"/>
       </w:pPr>
       <w:rPr>
-        <w:rFonts w:ascii="Wingdings" w:hAnsi="Wingdings" w:hint="default"/>
+        <w:rFonts w:hint="default" w:ascii="Wingdings" w:hAnsi="Wingdings"/>
       </w:rPr>
     </w:lvl>
     <w:lvl w:ilvl="3" w:tplc="04090001" w:tentative="1">
@@ -1949,7 +1986,7 @@
         <w:ind w:left="2880" w:hanging="360"/>
       </w:pPr>
       <w:rPr>
-        <w:rFonts w:ascii="Symbol" w:hAnsi="Symbol" w:hint="default"/>
+        <w:rFonts w:hint="default" w:ascii="Symbol" w:hAnsi="Symbol"/>
       </w:rPr>
     </w:lvl>
     <w:lvl w:ilvl="4" w:tplc="04090003" w:tentative="1">
@@ -1961,7 +1998,7 @@
         <w:ind w:left="3600" w:hanging="360"/>
       </w:pPr>
       <w:rPr>
-        <w:rFonts w:ascii="Courier New" w:hAnsi="Courier New" w:cs="Courier New" w:hint="default"/>
+        <w:rFonts w:hint="default" w:ascii="Courier New" w:hAnsi="Courier New" w:cs="Courier New"/>
       </w:rPr>
     </w:lvl>
     <w:lvl w:ilvl="5" w:tplc="04090005" w:tentative="1">
@@ -1973,7 +2010,7 @@
         <w:ind w:left="4320" w:hanging="360"/>
       </w:pPr>
       <w:rPr>
-        <w:rFonts w:ascii="Wingdings" w:hAnsi="Wingdings" w:hint="default"/>
+        <w:rFonts w:hint="default" w:ascii="Wingdings" w:hAnsi="Wingdings"/>
       </w:rPr>
     </w:lvl>
     <w:lvl w:ilvl="6" w:tplc="04090001" w:tentative="1">
@@ -1985,7 +2022,7 @@
         <w:ind w:left="5040" w:hanging="360"/>
       </w:pPr>
       <w:rPr>
-        <w:rFonts w:ascii="Symbol" w:hAnsi="Symbol" w:hint="default"/>
+        <w:rFonts w:hint="default" w:ascii="Symbol" w:hAnsi="Symbol"/>
       </w:rPr>
     </w:lvl>
     <w:lvl w:ilvl="7" w:tplc="04090003" w:tentative="1">
@@ -1997,7 +2034,7 @@
         <w:ind w:left="5760" w:hanging="360"/>
       </w:pPr>
       <w:rPr>
-        <w:rFonts w:ascii="Courier New" w:hAnsi="Courier New" w:cs="Courier New" w:hint="default"/>
+        <w:rFonts w:hint="default" w:ascii="Courier New" w:hAnsi="Courier New" w:cs="Courier New"/>
       </w:rPr>
     </w:lvl>
     <w:lvl w:ilvl="8" w:tplc="04090005" w:tentative="1">
@@ -2009,7 +2046,7 @@
         <w:ind w:left="6480" w:hanging="360"/>
       </w:pPr>
       <w:rPr>
-        <w:rFonts w:ascii="Wingdings" w:hAnsi="Wingdings" w:hint="default"/>
+        <w:rFonts w:hint="default" w:ascii="Wingdings" w:hAnsi="Wingdings"/>
       </w:rPr>
     </w:lvl>
   </w:abstractNum>
@@ -2026,7 +2063,7 @@
         <w:ind w:left="720" w:hanging="360"/>
       </w:pPr>
       <w:rPr>
-        <w:rFonts w:ascii="Symbol" w:hAnsi="Symbol" w:hint="default"/>
+        <w:rFonts w:hint="default" w:ascii="Symbol" w:hAnsi="Symbol"/>
       </w:rPr>
     </w:lvl>
     <w:lvl w:ilvl="1" w:tplc="10090003" w:tentative="1">
@@ -2038,7 +2075,7 @@
         <w:ind w:left="1440" w:hanging="360"/>
       </w:pPr>
       <w:rPr>
-        <w:rFonts w:ascii="Courier New" w:hAnsi="Courier New" w:cs="Courier New" w:hint="default"/>
+        <w:rFonts w:hint="default" w:ascii="Courier New" w:hAnsi="Courier New" w:cs="Courier New"/>
       </w:rPr>
     </w:lvl>
     <w:lvl w:ilvl="2" w:tplc="10090005" w:tentative="1">
@@ -2050,7 +2087,7 @@
         <w:ind w:left="2160" w:hanging="360"/>
       </w:pPr>
       <w:rPr>
-        <w:rFonts w:ascii="Wingdings" w:hAnsi="Wingdings" w:hint="default"/>
+        <w:rFonts w:hint="default" w:ascii="Wingdings" w:hAnsi="Wingdings"/>
       </w:rPr>
     </w:lvl>
     <w:lvl w:ilvl="3" w:tplc="10090001" w:tentative="1">
@@ -2062,7 +2099,7 @@
         <w:ind w:left="2880" w:hanging="360"/>
       </w:pPr>
       <w:rPr>
-        <w:rFonts w:ascii="Symbol" w:hAnsi="Symbol" w:hint="default"/>
+        <w:rFonts w:hint="default" w:ascii="Symbol" w:hAnsi="Symbol"/>
       </w:rPr>
     </w:lvl>
     <w:lvl w:ilvl="4" w:tplc="10090003" w:tentative="1">
@@ -2074,7 +2111,7 @@
         <w:ind w:left="3600" w:hanging="360"/>
       </w:pPr>
       <w:rPr>
-        <w:rFonts w:ascii="Courier New" w:hAnsi="Courier New" w:cs="Courier New" w:hint="default"/>
+        <w:rFonts w:hint="default" w:ascii="Courier New" w:hAnsi="Courier New" w:cs="Courier New"/>
       </w:rPr>
     </w:lvl>
     <w:lvl w:ilvl="5" w:tplc="10090005" w:tentative="1">
@@ -2086,7 +2123,7 @@
         <w:ind w:left="4320" w:hanging="360"/>
       </w:pPr>
       <w:rPr>
-        <w:rFonts w:ascii="Wingdings" w:hAnsi="Wingdings" w:hint="default"/>
+        <w:rFonts w:hint="default" w:ascii="Wingdings" w:hAnsi="Wingdings"/>
       </w:rPr>
     </w:lvl>
     <w:lvl w:ilvl="6" w:tplc="10090001" w:tentative="1">
@@ -2098,7 +2135,7 @@
         <w:ind w:left="5040" w:hanging="360"/>
       </w:pPr>
       <w:rPr>
-        <w:rFonts w:ascii="Symbol" w:hAnsi="Symbol" w:hint="default"/>
+        <w:rFonts w:hint="default" w:ascii="Symbol" w:hAnsi="Symbol"/>
       </w:rPr>
     </w:lvl>
     <w:lvl w:ilvl="7" w:tplc="10090003" w:tentative="1">
@@ -2110,7 +2147,7 @@
         <w:ind w:left="5760" w:hanging="360"/>
       </w:pPr>
       <w:rPr>
-        <w:rFonts w:ascii="Courier New" w:hAnsi="Courier New" w:cs="Courier New" w:hint="default"/>
+        <w:rFonts w:hint="default" w:ascii="Courier New" w:hAnsi="Courier New" w:cs="Courier New"/>
       </w:rPr>
     </w:lvl>
     <w:lvl w:ilvl="8" w:tplc="10090005" w:tentative="1">
@@ -2122,7 +2159,7 @@
         <w:ind w:left="6480" w:hanging="360"/>
       </w:pPr>
       <w:rPr>
-        <w:rFonts w:ascii="Wingdings" w:hAnsi="Wingdings" w:hint="default"/>
+        <w:rFonts w:hint="default" w:ascii="Wingdings" w:hAnsi="Wingdings"/>
       </w:rPr>
     </w:lvl>
   </w:abstractNum>
@@ -2338,7 +2375,7 @@
         <w:ind w:left="720" w:hanging="360"/>
       </w:pPr>
       <w:rPr>
-        <w:rFonts w:ascii="Symbol" w:hAnsi="Symbol" w:hint="default"/>
+        <w:rFonts w:hint="default" w:ascii="Symbol" w:hAnsi="Symbol"/>
       </w:rPr>
     </w:lvl>
     <w:lvl w:ilvl="1" w:tplc="04090003" w:tentative="1">
@@ -2350,7 +2387,7 @@
         <w:ind w:left="1440" w:hanging="360"/>
       </w:pPr>
       <w:rPr>
-        <w:rFonts w:ascii="Courier New" w:hAnsi="Courier New" w:cs="Courier New" w:hint="default"/>
+        <w:rFonts w:hint="default" w:ascii="Courier New" w:hAnsi="Courier New" w:cs="Courier New"/>
       </w:rPr>
     </w:lvl>
     <w:lvl w:ilvl="2" w:tplc="04090005" w:tentative="1">
@@ -2362,7 +2399,7 @@
         <w:ind w:left="2160" w:hanging="360"/>
       </w:pPr>
       <w:rPr>
-        <w:rFonts w:ascii="Wingdings" w:hAnsi="Wingdings" w:hint="default"/>
+        <w:rFonts w:hint="default" w:ascii="Wingdings" w:hAnsi="Wingdings"/>
       </w:rPr>
     </w:lvl>
     <w:lvl w:ilvl="3" w:tplc="04090001" w:tentative="1">
@@ -2374,7 +2411,7 @@
         <w:ind w:left="2880" w:hanging="360"/>
       </w:pPr>
       <w:rPr>
-        <w:rFonts w:ascii="Symbol" w:hAnsi="Symbol" w:hint="default"/>
+        <w:rFonts w:hint="default" w:ascii="Symbol" w:hAnsi="Symbol"/>
       </w:rPr>
     </w:lvl>
     <w:lvl w:ilvl="4" w:tplc="04090003" w:tentative="1">
@@ -2386,7 +2423,7 @@
         <w:ind w:left="3600" w:hanging="360"/>
       </w:pPr>
       <w:rPr>
-        <w:rFonts w:ascii="Courier New" w:hAnsi="Courier New" w:cs="Courier New" w:hint="default"/>
+        <w:rFonts w:hint="default" w:ascii="Courier New" w:hAnsi="Courier New" w:cs="Courier New"/>
       </w:rPr>
     </w:lvl>
     <w:lvl w:ilvl="5" w:tplc="04090005" w:tentative="1">
@@ -2398,7 +2435,7 @@
         <w:ind w:left="4320" w:hanging="360"/>
       </w:pPr>
       <w:rPr>
-        <w:rFonts w:ascii="Wingdings" w:hAnsi="Wingdings" w:hint="default"/>
+        <w:rFonts w:hint="default" w:ascii="Wingdings" w:hAnsi="Wingdings"/>
       </w:rPr>
     </w:lvl>
     <w:lvl w:ilvl="6" w:tplc="04090001" w:tentative="1">
@@ -2410,7 +2447,7 @@
         <w:ind w:left="5040" w:hanging="360"/>
       </w:pPr>
       <w:rPr>
-        <w:rFonts w:ascii="Symbol" w:hAnsi="Symbol" w:hint="default"/>
+        <w:rFonts w:hint="default" w:ascii="Symbol" w:hAnsi="Symbol"/>
       </w:rPr>
     </w:lvl>
     <w:lvl w:ilvl="7" w:tplc="04090003" w:tentative="1">
@@ -2422,7 +2459,7 @@
         <w:ind w:left="5760" w:hanging="360"/>
       </w:pPr>
       <w:rPr>
-        <w:rFonts w:ascii="Courier New" w:hAnsi="Courier New" w:cs="Courier New" w:hint="default"/>
+        <w:rFonts w:hint="default" w:ascii="Courier New" w:hAnsi="Courier New" w:cs="Courier New"/>
       </w:rPr>
     </w:lvl>
     <w:lvl w:ilvl="8" w:tplc="04090005" w:tentative="1">
@@ -2434,7 +2471,7 @@
         <w:ind w:left="6480" w:hanging="360"/>
       </w:pPr>
       <w:rPr>
-        <w:rFonts w:ascii="Wingdings" w:hAnsi="Wingdings" w:hint="default"/>
+        <w:rFonts w:hint="default" w:ascii="Wingdings" w:hAnsi="Wingdings"/>
       </w:rPr>
     </w:lvl>
   </w:abstractNum>
@@ -2451,7 +2488,7 @@
         <w:ind w:left="1485" w:hanging="360"/>
       </w:pPr>
       <w:rPr>
-        <w:rFonts w:ascii="Arial" w:eastAsia="Times New Roman" w:hAnsi="Arial" w:cs="Arial" w:hint="default"/>
+        <w:rFonts w:hint="default" w:ascii="Arial" w:hAnsi="Arial" w:eastAsia="Times New Roman" w:cs="Arial"/>
       </w:rPr>
     </w:lvl>
     <w:lvl w:ilvl="1" w:tplc="10090003" w:tentative="1">
@@ -2463,7 +2500,7 @@
         <w:ind w:left="2205" w:hanging="360"/>
       </w:pPr>
       <w:rPr>
-        <w:rFonts w:ascii="Courier New" w:hAnsi="Courier New" w:cs="Courier New" w:hint="default"/>
+        <w:rFonts w:hint="default" w:ascii="Courier New" w:hAnsi="Courier New" w:cs="Courier New"/>
       </w:rPr>
     </w:lvl>
     <w:lvl w:ilvl="2" w:tplc="10090005" w:tentative="1">
@@ -2475,7 +2512,7 @@
         <w:ind w:left="2925" w:hanging="360"/>
       </w:pPr>
       <w:rPr>
-        <w:rFonts w:ascii="Wingdings" w:hAnsi="Wingdings" w:hint="default"/>
+        <w:rFonts w:hint="default" w:ascii="Wingdings" w:hAnsi="Wingdings"/>
       </w:rPr>
     </w:lvl>
     <w:lvl w:ilvl="3" w:tplc="10090001" w:tentative="1">
@@ -2487,7 +2524,7 @@
         <w:ind w:left="3645" w:hanging="360"/>
       </w:pPr>
       <w:rPr>
-        <w:rFonts w:ascii="Symbol" w:hAnsi="Symbol" w:hint="default"/>
+        <w:rFonts w:hint="default" w:ascii="Symbol" w:hAnsi="Symbol"/>
       </w:rPr>
     </w:lvl>
     <w:lvl w:ilvl="4" w:tplc="10090003" w:tentative="1">
@@ -2499,7 +2536,7 @@
         <w:ind w:left="4365" w:hanging="360"/>
       </w:pPr>
       <w:rPr>
-        <w:rFonts w:ascii="Courier New" w:hAnsi="Courier New" w:cs="Courier New" w:hint="default"/>
+        <w:rFonts w:hint="default" w:ascii="Courier New" w:hAnsi="Courier New" w:cs="Courier New"/>
       </w:rPr>
     </w:lvl>
     <w:lvl w:ilvl="5" w:tplc="10090005" w:tentative="1">
@@ -2511,7 +2548,7 @@
         <w:ind w:left="5085" w:hanging="360"/>
       </w:pPr>
       <w:rPr>
-        <w:rFonts w:ascii="Wingdings" w:hAnsi="Wingdings" w:hint="default"/>
+        <w:rFonts w:hint="default" w:ascii="Wingdings" w:hAnsi="Wingdings"/>
       </w:rPr>
     </w:lvl>
     <w:lvl w:ilvl="6" w:tplc="10090001" w:tentative="1">
@@ -2523,7 +2560,7 @@
         <w:ind w:left="5805" w:hanging="360"/>
       </w:pPr>
       <w:rPr>
-        <w:rFonts w:ascii="Symbol" w:hAnsi="Symbol" w:hint="default"/>
+        <w:rFonts w:hint="default" w:ascii="Symbol" w:hAnsi="Symbol"/>
       </w:rPr>
     </w:lvl>
     <w:lvl w:ilvl="7" w:tplc="10090003" w:tentative="1">
@@ -2535,7 +2572,7 @@
         <w:ind w:left="6525" w:hanging="360"/>
       </w:pPr>
       <w:rPr>
-        <w:rFonts w:ascii="Courier New" w:hAnsi="Courier New" w:cs="Courier New" w:hint="default"/>
+        <w:rFonts w:hint="default" w:ascii="Courier New" w:hAnsi="Courier New" w:cs="Courier New"/>
       </w:rPr>
     </w:lvl>
     <w:lvl w:ilvl="8" w:tplc="10090005" w:tentative="1">
@@ -2547,7 +2584,7 @@
         <w:ind w:left="7245" w:hanging="360"/>
       </w:pPr>
       <w:rPr>
-        <w:rFonts w:ascii="Wingdings" w:hAnsi="Wingdings" w:hint="default"/>
+        <w:rFonts w:hint="default" w:ascii="Wingdings" w:hAnsi="Wingdings"/>
       </w:rPr>
     </w:lvl>
   </w:abstractNum>
@@ -2564,7 +2601,7 @@
         <w:ind w:left="720" w:hanging="360"/>
       </w:pPr>
       <w:rPr>
-        <w:rFonts w:ascii="Symbol" w:hAnsi="Symbol" w:hint="default"/>
+        <w:rFonts w:hint="default" w:ascii="Symbol" w:hAnsi="Symbol"/>
       </w:rPr>
     </w:lvl>
     <w:lvl w:ilvl="1" w:tplc="04090003" w:tentative="1">
@@ -2576,7 +2613,7 @@
         <w:ind w:left="1440" w:hanging="360"/>
       </w:pPr>
       <w:rPr>
-        <w:rFonts w:ascii="Courier New" w:hAnsi="Courier New" w:cs="Courier New" w:hint="default"/>
+        <w:rFonts w:hint="default" w:ascii="Courier New" w:hAnsi="Courier New" w:cs="Courier New"/>
       </w:rPr>
     </w:lvl>
     <w:lvl w:ilvl="2" w:tplc="04090005" w:tentative="1">
@@ -2588,7 +2625,7 @@
         <w:ind w:left="2160" w:hanging="360"/>
       </w:pPr>
       <w:rPr>
-        <w:rFonts w:ascii="Wingdings" w:hAnsi="Wingdings" w:hint="default"/>
+        <w:rFonts w:hint="default" w:ascii="Wingdings" w:hAnsi="Wingdings"/>
       </w:rPr>
     </w:lvl>
     <w:lvl w:ilvl="3" w:tplc="04090001" w:tentative="1">
@@ -2600,7 +2637,7 @@
         <w:ind w:left="2880" w:hanging="360"/>
       </w:pPr>
       <w:rPr>
-        <w:rFonts w:ascii="Symbol" w:hAnsi="Symbol" w:hint="default"/>
+        <w:rFonts w:hint="default" w:ascii="Symbol" w:hAnsi="Symbol"/>
       </w:rPr>
     </w:lvl>
     <w:lvl w:ilvl="4" w:tplc="04090003" w:tentative="1">
@@ -2612,7 +2649,7 @@
         <w:ind w:left="3600" w:hanging="360"/>
       </w:pPr>
       <w:rPr>
-        <w:rFonts w:ascii="Courier New" w:hAnsi="Courier New" w:cs="Courier New" w:hint="default"/>
+        <w:rFonts w:hint="default" w:ascii="Courier New" w:hAnsi="Courier New" w:cs="Courier New"/>
       </w:rPr>
     </w:lvl>
     <w:lvl w:ilvl="5" w:tplc="04090005" w:tentative="1">
@@ -2624,7 +2661,7 @@
         <w:ind w:left="4320" w:hanging="360"/>
       </w:pPr>
       <w:rPr>
-        <w:rFonts w:ascii="Wingdings" w:hAnsi="Wingdings" w:hint="default"/>
+        <w:rFonts w:hint="default" w:ascii="Wingdings" w:hAnsi="Wingdings"/>
       </w:rPr>
     </w:lvl>
     <w:lvl w:ilvl="6" w:tplc="04090001" w:tentative="1">
@@ -2636,7 +2673,7 @@
         <w:ind w:left="5040" w:hanging="360"/>
       </w:pPr>
       <w:rPr>
-        <w:rFonts w:ascii="Symbol" w:hAnsi="Symbol" w:hint="default"/>
+        <w:rFonts w:hint="default" w:ascii="Symbol" w:hAnsi="Symbol"/>
       </w:rPr>
     </w:lvl>
     <w:lvl w:ilvl="7" w:tplc="04090003" w:tentative="1">
@@ -2648,7 +2685,7 @@
         <w:ind w:left="5760" w:hanging="360"/>
       </w:pPr>
       <w:rPr>
-        <w:rFonts w:ascii="Courier New" w:hAnsi="Courier New" w:cs="Courier New" w:hint="default"/>
+        <w:rFonts w:hint="default" w:ascii="Courier New" w:hAnsi="Courier New" w:cs="Courier New"/>
       </w:rPr>
     </w:lvl>
     <w:lvl w:ilvl="8" w:tplc="04090005" w:tentative="1">
@@ -2660,7 +2697,7 @@
         <w:ind w:left="6480" w:hanging="360"/>
       </w:pPr>
       <w:rPr>
-        <w:rFonts w:ascii="Wingdings" w:hAnsi="Wingdings" w:hint="default"/>
+        <w:rFonts w:hint="default" w:ascii="Wingdings" w:hAnsi="Wingdings"/>
       </w:rPr>
     </w:lvl>
   </w:abstractNum>
@@ -3201,11 +3238,11 @@
 </file>
 
 <file path=word/styles.xml><?xml version="1.0" encoding="utf-8"?>
-<w:styles xmlns:mc="http://schemas.openxmlformats.org/markup-compatibility/2006" xmlns:r="http://schemas.openxmlformats.org/officeDocument/2006/relationships" xmlns:w="http://schemas.openxmlformats.org/wordprocessingml/2006/main" xmlns:w14="http://schemas.microsoft.com/office/word/2010/wordml" xmlns:w15="http://schemas.microsoft.com/office/word/2012/wordml" xmlns:w16cid="http://schemas.microsoft.com/office/word/2016/wordml/cid" xmlns:w16se="http://schemas.microsoft.com/office/word/2015/wordml/symex" mc:Ignorable="w14 w15 w16se w16cid">
+<w:styles xmlns:wp14="http://schemas.microsoft.com/office/word/2010/wordprocessingDrawing" xmlns:mc="http://schemas.openxmlformats.org/markup-compatibility/2006" xmlns:r="http://schemas.openxmlformats.org/officeDocument/2006/relationships" xmlns:w="http://schemas.openxmlformats.org/wordprocessingml/2006/main" xmlns:w14="http://schemas.microsoft.com/office/word/2010/wordml" xmlns:w15="http://schemas.microsoft.com/office/word/2012/wordml" xmlns:w16cid="http://schemas.microsoft.com/office/word/2016/wordml/cid" xmlns:w16se="http://schemas.microsoft.com/office/word/2015/wordml/symex" mc:Ignorable="w14 w15 w16se w16cid wp14">
   <w:docDefaults>
     <w:rPrDefault>
       <w:rPr>
-        <w:rFonts w:asciiTheme="minorHAnsi" w:eastAsiaTheme="minorEastAsia" w:hAnsiTheme="minorHAnsi" w:cstheme="minorBidi"/>
+        <w:rFonts w:asciiTheme="minorHAnsi" w:hAnsiTheme="minorHAnsi" w:eastAsiaTheme="minorEastAsia" w:cstheme="minorBidi"/>
         <w:sz w:val="22"/>
         <w:szCs w:val="22"/>
         <w:lang w:val="en-US" w:eastAsia="ja-JP" w:bidi="ar-SA"/>
@@ -3220,14 +3257,14 @@
   <w:latentStyles w:defLockedState="0" w:defUIPriority="99" w:defSemiHidden="0" w:defUnhideWhenUsed="0" w:defQFormat="0" w:count="375">
     <w:lsdException w:name="Normal" w:uiPriority="0" w:qFormat="1"/>
     <w:lsdException w:name="heading 1" w:uiPriority="9" w:qFormat="1"/>
-    <w:lsdException w:name="heading 2" w:semiHidden="1" w:uiPriority="9" w:unhideWhenUsed="1" w:qFormat="1"/>
-    <w:lsdException w:name="heading 3" w:semiHidden="1" w:uiPriority="9" w:unhideWhenUsed="1" w:qFormat="1"/>
-    <w:lsdException w:name="heading 4" w:semiHidden="1" w:uiPriority="9" w:unhideWhenUsed="1" w:qFormat="1"/>
-    <w:lsdException w:name="heading 5" w:semiHidden="1" w:uiPriority="9" w:unhideWhenUsed="1" w:qFormat="1"/>
-    <w:lsdException w:name="heading 6" w:semiHidden="1" w:uiPriority="9" w:unhideWhenUsed="1" w:qFormat="1"/>
-    <w:lsdException w:name="heading 7" w:semiHidden="1" w:uiPriority="9" w:unhideWhenUsed="1" w:qFormat="1"/>
-    <w:lsdException w:name="heading 8" w:semiHidden="1" w:uiPriority="9" w:unhideWhenUsed="1" w:qFormat="1"/>
-    <w:lsdException w:name="heading 9" w:semiHidden="1" w:uiPriority="9" w:unhideWhenUsed="1" w:qFormat="1"/>
+    <w:lsdException w:name="heading 2" w:uiPriority="9" w:semiHidden="1" w:unhideWhenUsed="1" w:qFormat="1"/>
+    <w:lsdException w:name="heading 3" w:uiPriority="9" w:semiHidden="1" w:unhideWhenUsed="1" w:qFormat="1"/>
+    <w:lsdException w:name="heading 4" w:uiPriority="9" w:semiHidden="1" w:unhideWhenUsed="1" w:qFormat="1"/>
+    <w:lsdException w:name="heading 5" w:uiPriority="9" w:semiHidden="1" w:unhideWhenUsed="1" w:qFormat="1"/>
+    <w:lsdException w:name="heading 6" w:uiPriority="9" w:semiHidden="1" w:unhideWhenUsed="1" w:qFormat="1"/>
+    <w:lsdException w:name="heading 7" w:uiPriority="9" w:semiHidden="1" w:unhideWhenUsed="1" w:qFormat="1"/>
+    <w:lsdException w:name="heading 8" w:uiPriority="9" w:semiHidden="1" w:unhideWhenUsed="1" w:qFormat="1"/>
+    <w:lsdException w:name="heading 9" w:uiPriority="9" w:semiHidden="1" w:unhideWhenUsed="1" w:qFormat="1"/>
     <w:lsdException w:name="index 1" w:semiHidden="1" w:unhideWhenUsed="1"/>
     <w:lsdException w:name="index 2" w:semiHidden="1" w:unhideWhenUsed="1"/>
     <w:lsdException w:name="index 3" w:semiHidden="1" w:unhideWhenUsed="1"/>
@@ -3237,22 +3274,22 @@
     <w:lsdException w:name="index 7" w:semiHidden="1" w:unhideWhenUsed="1"/>
     <w:lsdException w:name="index 8" w:semiHidden="1" w:unhideWhenUsed="1"/>
     <w:lsdException w:name="index 9" w:semiHidden="1" w:unhideWhenUsed="1"/>
-    <w:lsdException w:name="toc 1" w:semiHidden="1" w:uiPriority="39" w:unhideWhenUsed="1"/>
-    <w:lsdException w:name="toc 2" w:semiHidden="1" w:uiPriority="39" w:unhideWhenUsed="1"/>
-    <w:lsdException w:name="toc 3" w:semiHidden="1" w:uiPriority="39" w:unhideWhenUsed="1"/>
-    <w:lsdException w:name="toc 4" w:semiHidden="1" w:uiPriority="39" w:unhideWhenUsed="1"/>
-    <w:lsdException w:name="toc 5" w:semiHidden="1" w:uiPriority="39" w:unhideWhenUsed="1"/>
-    <w:lsdException w:name="toc 6" w:semiHidden="1" w:uiPriority="39" w:unhideWhenUsed="1"/>
-    <w:lsdException w:name="toc 7" w:semiHidden="1" w:uiPriority="39" w:unhideWhenUsed="1"/>
-    <w:lsdException w:name="toc 8" w:semiHidden="1" w:uiPriority="39" w:unhideWhenUsed="1"/>
-    <w:lsdException w:name="toc 9" w:semiHidden="1" w:uiPriority="39" w:unhideWhenUsed="1"/>
+    <w:lsdException w:name="toc 1" w:uiPriority="39" w:semiHidden="1" w:unhideWhenUsed="1"/>
+    <w:lsdException w:name="toc 2" w:uiPriority="39" w:semiHidden="1" w:unhideWhenUsed="1"/>
+    <w:lsdException w:name="toc 3" w:uiPriority="39" w:semiHidden="1" w:unhideWhenUsed="1"/>
+    <w:lsdException w:name="toc 4" w:uiPriority="39" w:semiHidden="1" w:unhideWhenUsed="1"/>
+    <w:lsdException w:name="toc 5" w:uiPriority="39" w:semiHidden="1" w:unhideWhenUsed="1"/>
+    <w:lsdException w:name="toc 6" w:uiPriority="39" w:semiHidden="1" w:unhideWhenUsed="1"/>
+    <w:lsdException w:name="toc 7" w:uiPriority="39" w:semiHidden="1" w:unhideWhenUsed="1"/>
+    <w:lsdException w:name="toc 8" w:uiPriority="39" w:semiHidden="1" w:unhideWhenUsed="1"/>
+    <w:lsdException w:name="toc 9" w:uiPriority="39" w:semiHidden="1" w:unhideWhenUsed="1"/>
     <w:lsdException w:name="Normal Indent" w:semiHidden="1" w:unhideWhenUsed="1"/>
     <w:lsdException w:name="footnote text" w:semiHidden="1" w:unhideWhenUsed="1"/>
     <w:lsdException w:name="annotation text" w:semiHidden="1" w:unhideWhenUsed="1"/>
     <w:lsdException w:name="header" w:semiHidden="1" w:unhideWhenUsed="1"/>
     <w:lsdException w:name="footer" w:semiHidden="1" w:unhideWhenUsed="1"/>
     <w:lsdException w:name="index heading" w:semiHidden="1" w:unhideWhenUsed="1"/>
-    <w:lsdException w:name="caption" w:semiHidden="1" w:uiPriority="35" w:unhideWhenUsed="1" w:qFormat="1"/>
+    <w:lsdException w:name="caption" w:uiPriority="35" w:semiHidden="1" w:unhideWhenUsed="1" w:qFormat="1"/>
     <w:lsdException w:name="table of figures" w:semiHidden="1" w:unhideWhenUsed="1"/>
     <w:lsdException w:name="envelope address" w:semiHidden="1" w:unhideWhenUsed="1"/>
     <w:lsdException w:name="envelope return" w:semiHidden="1" w:unhideWhenUsed="1"/>
@@ -3266,7 +3303,7 @@
     <w:lsdException w:name="macro" w:semiHidden="1" w:unhideWhenUsed="1"/>
     <w:lsdException w:name="toa heading" w:semiHidden="1" w:unhideWhenUsed="1"/>
     <w:lsdException w:name="List" w:semiHidden="1" w:unhideWhenUsed="1"/>
-    <w:lsdException w:name="List Bullet" w:semiHidden="1" w:uiPriority="0" w:unhideWhenUsed="1"/>
+    <w:lsdException w:name="List Bullet" w:uiPriority="0" w:semiHidden="1" w:unhideWhenUsed="1"/>
     <w:lsdException w:name="List Number" w:semiHidden="1" w:unhideWhenUsed="1"/>
     <w:lsdException w:name="List 2" w:semiHidden="1" w:unhideWhenUsed="1"/>
     <w:lsdException w:name="List 3" w:semiHidden="1" w:unhideWhenUsed="1"/>
@@ -3283,7 +3320,7 @@
     <w:lsdException w:name="Title" w:uiPriority="10" w:qFormat="1"/>
     <w:lsdException w:name="Closing" w:semiHidden="1" w:unhideWhenUsed="1"/>
     <w:lsdException w:name="Signature" w:semiHidden="1" w:unhideWhenUsed="1"/>
-    <w:lsdException w:name="Default Paragraph Font" w:semiHidden="1" w:uiPriority="1" w:unhideWhenUsed="1"/>
+    <w:lsdException w:name="Default Paragraph Font" w:uiPriority="1" w:semiHidden="1" w:unhideWhenUsed="1"/>
     <w:lsdException w:name="Body Text" w:semiHidden="1" w:unhideWhenUsed="1"/>
     <w:lsdException w:name="Body Text Indent" w:semiHidden="1" w:unhideWhenUsed="1"/>
     <w:lsdException w:name="List Continue" w:semiHidden="1" w:unhideWhenUsed="1"/>
@@ -3483,8 +3520,8 @@
     <w:lsdException w:name="Subtle Reference" w:uiPriority="31" w:qFormat="1"/>
     <w:lsdException w:name="Intense Reference" w:uiPriority="32" w:qFormat="1"/>
     <w:lsdException w:name="Book Title" w:uiPriority="33" w:qFormat="1"/>
-    <w:lsdException w:name="Bibliography" w:semiHidden="1" w:uiPriority="37" w:unhideWhenUsed="1"/>
-    <w:lsdException w:name="TOC Heading" w:semiHidden="1" w:uiPriority="39" w:unhideWhenUsed="1" w:qFormat="1"/>
+    <w:lsdException w:name="Bibliography" w:uiPriority="37" w:semiHidden="1" w:unhideWhenUsed="1"/>
+    <w:lsdException w:name="TOC Heading" w:uiPriority="39" w:semiHidden="1" w:unhideWhenUsed="1" w:qFormat="1"/>
     <w:lsdException w:name="Plain Table 1" w:uiPriority="41"/>
     <w:lsdException w:name="Plain Table 2" w:uiPriority="42"/>
     <w:lsdException w:name="Plain Table 3" w:uiPriority="43"/>
@@ -3594,7 +3631,7 @@
     <w:lsdException w:name="Hashtag" w:semiHidden="1" w:unhideWhenUsed="1"/>
     <w:lsdException w:name="Unresolved Mention" w:semiHidden="1" w:unhideWhenUsed="1"/>
   </w:latentStyles>
-  <w:style w:type="paragraph" w:default="1" w:styleId="Normal">
+  <w:style w:type="paragraph" w:styleId="Normal" w:default="1">
     <w:name w:val="Normal"/>
     <w:qFormat/>
     <w:rsid w:val="00462CBC"/>
@@ -3612,10 +3649,10 @@
     <w:rsid w:val="00462CBC"/>
     <w:pPr>
       <w:pBdr>
-        <w:top w:val="single" w:sz="24" w:space="0" w:color="099BDD" w:themeColor="text2"/>
-        <w:left w:val="single" w:sz="24" w:space="0" w:color="099BDD" w:themeColor="text2"/>
-        <w:bottom w:val="single" w:sz="24" w:space="0" w:color="099BDD" w:themeColor="text2"/>
-        <w:right w:val="single" w:sz="24" w:space="0" w:color="099BDD" w:themeColor="text2"/>
+        <w:top w:val="single" w:color="099BDD" w:themeColor="text2" w:sz="24" w:space="0"/>
+        <w:left w:val="single" w:color="099BDD" w:themeColor="text2" w:sz="24" w:space="0"/>
+        <w:bottom w:val="single" w:color="099BDD" w:themeColor="text2" w:sz="24" w:space="0"/>
+        <w:right w:val="single" w:color="099BDD" w:themeColor="text2" w:sz="24" w:space="0"/>
       </w:pBdr>
       <w:shd w:val="clear" w:color="auto" w:fill="099BDD" w:themeFill="text2"/>
       <w:spacing w:after="0"/>
@@ -3640,10 +3677,10 @@
     <w:rsid w:val="00462CBC"/>
     <w:pPr>
       <w:pBdr>
-        <w:top w:val="single" w:sz="24" w:space="0" w:color="C9ECFC" w:themeColor="text2" w:themeTint="33"/>
-        <w:left w:val="single" w:sz="24" w:space="0" w:color="C9ECFC" w:themeColor="text2" w:themeTint="33"/>
-        <w:bottom w:val="single" w:sz="24" w:space="0" w:color="C9ECFC" w:themeColor="text2" w:themeTint="33"/>
-        <w:right w:val="single" w:sz="24" w:space="0" w:color="C9ECFC" w:themeColor="text2" w:themeTint="33"/>
+        <w:top w:val="single" w:color="C9ECFC" w:themeColor="text2" w:themeTint="33" w:sz="24" w:space="0"/>
+        <w:left w:val="single" w:color="C9ECFC" w:themeColor="text2" w:themeTint="33" w:sz="24" w:space="0"/>
+        <w:bottom w:val="single" w:color="C9ECFC" w:themeColor="text2" w:themeTint="33" w:sz="24" w:space="0"/>
+        <w:right w:val="single" w:color="C9ECFC" w:themeColor="text2" w:themeTint="33" w:sz="24" w:space="0"/>
       </w:pBdr>
       <w:shd w:val="clear" w:color="auto" w:fill="C9ECFC" w:themeFill="text2" w:themeFillTint="33"/>
       <w:spacing w:after="0"/>
@@ -3667,7 +3704,7 @@
     <w:rsid w:val="008932C8"/>
     <w:pPr>
       <w:pBdr>
-        <w:top w:val="single" w:sz="6" w:space="2" w:color="099BDD" w:themeColor="text2"/>
+        <w:top w:val="single" w:color="099BDD" w:themeColor="text2" w:sz="6" w:space="2"/>
       </w:pBdr>
       <w:spacing w:before="300" w:after="0"/>
       <w:outlineLvl w:val="2"/>
@@ -3690,13 +3727,13 @@
     <w:qFormat/>
     <w:pPr>
       <w:pBdr>
-        <w:top w:val="dotted" w:sz="6" w:space="2" w:color="099BDD" w:themeColor="text2"/>
+        <w:top w:val="dotted" w:color="099BDD" w:themeColor="text2" w:sz="6" w:space="2"/>
       </w:pBdr>
       <w:spacing w:before="200" w:after="0"/>
       <w:outlineLvl w:val="3"/>
     </w:pPr>
     <w:rPr>
-      <w:rFonts w:asciiTheme="majorHAnsi" w:eastAsiaTheme="majorEastAsia" w:hAnsiTheme="majorHAnsi" w:cstheme="majorBidi"/>
+      <w:rFonts w:asciiTheme="majorHAnsi" w:hAnsiTheme="majorHAnsi" w:eastAsiaTheme="majorEastAsia" w:cstheme="majorBidi"/>
       <w:caps/>
       <w:color w:val="0673A5" w:themeColor="text2" w:themeShade="BF"/>
       <w:spacing w:val="10"/>
@@ -3713,13 +3750,13 @@
     <w:qFormat/>
     <w:pPr>
       <w:pBdr>
-        <w:bottom w:val="single" w:sz="6" w:space="1" w:color="099BDD" w:themeColor="text2"/>
+        <w:bottom w:val="single" w:color="099BDD" w:themeColor="text2" w:sz="6" w:space="1"/>
       </w:pBdr>
       <w:spacing w:before="200" w:after="0"/>
       <w:outlineLvl w:val="4"/>
     </w:pPr>
     <w:rPr>
-      <w:rFonts w:asciiTheme="majorHAnsi" w:eastAsiaTheme="majorEastAsia" w:hAnsiTheme="majorHAnsi" w:cstheme="majorBidi"/>
+      <w:rFonts w:asciiTheme="majorHAnsi" w:hAnsiTheme="majorHAnsi" w:eastAsiaTheme="majorEastAsia" w:cstheme="majorBidi"/>
       <w:caps/>
       <w:color w:val="0673A5" w:themeColor="text2" w:themeShade="BF"/>
       <w:spacing w:val="10"/>
@@ -3736,13 +3773,13 @@
     <w:qFormat/>
     <w:pPr>
       <w:pBdr>
-        <w:bottom w:val="dotted" w:sz="6" w:space="1" w:color="099BDD" w:themeColor="text2"/>
+        <w:bottom w:val="dotted" w:color="099BDD" w:themeColor="text2" w:sz="6" w:space="1"/>
       </w:pBdr>
       <w:spacing w:before="200" w:after="0"/>
       <w:outlineLvl w:val="5"/>
     </w:pPr>
     <w:rPr>
-      <w:rFonts w:asciiTheme="majorHAnsi" w:eastAsiaTheme="majorEastAsia" w:hAnsiTheme="majorHAnsi" w:cstheme="majorBidi"/>
+      <w:rFonts w:asciiTheme="majorHAnsi" w:hAnsiTheme="majorHAnsi" w:eastAsiaTheme="majorEastAsia" w:cstheme="majorBidi"/>
       <w:caps/>
       <w:color w:val="0673A5" w:themeColor="text2" w:themeShade="BF"/>
       <w:spacing w:val="10"/>
@@ -3762,7 +3799,7 @@
       <w:outlineLvl w:val="6"/>
     </w:pPr>
     <w:rPr>
-      <w:rFonts w:asciiTheme="majorHAnsi" w:eastAsiaTheme="majorEastAsia" w:hAnsiTheme="majorHAnsi" w:cstheme="majorBidi"/>
+      <w:rFonts w:asciiTheme="majorHAnsi" w:hAnsiTheme="majorHAnsi" w:eastAsiaTheme="majorEastAsia" w:cstheme="majorBidi"/>
       <w:caps/>
       <w:color w:val="0673A5" w:themeColor="text2" w:themeShade="BF"/>
       <w:spacing w:val="10"/>
@@ -3782,7 +3819,7 @@
       <w:outlineLvl w:val="7"/>
     </w:pPr>
     <w:rPr>
-      <w:rFonts w:asciiTheme="majorHAnsi" w:eastAsiaTheme="majorEastAsia" w:hAnsiTheme="majorHAnsi" w:cstheme="majorBidi"/>
+      <w:rFonts w:asciiTheme="majorHAnsi" w:hAnsiTheme="majorHAnsi" w:eastAsiaTheme="majorEastAsia" w:cstheme="majorBidi"/>
       <w:caps/>
       <w:spacing w:val="10"/>
       <w:sz w:val="18"/>
@@ -3803,7 +3840,7 @@
       <w:outlineLvl w:val="8"/>
     </w:pPr>
     <w:rPr>
-      <w:rFonts w:asciiTheme="majorHAnsi" w:eastAsiaTheme="majorEastAsia" w:hAnsiTheme="majorHAnsi" w:cstheme="majorBidi"/>
+      <w:rFonts w:asciiTheme="majorHAnsi" w:hAnsiTheme="majorHAnsi" w:eastAsiaTheme="majorEastAsia" w:cstheme="majorBidi"/>
       <w:i/>
       <w:iCs/>
       <w:caps/>
@@ -3812,13 +3849,13 @@
       <w:szCs w:val="18"/>
     </w:rPr>
   </w:style>
-  <w:style w:type="character" w:default="1" w:styleId="DefaultParagraphFont">
+  <w:style w:type="character" w:styleId="DefaultParagraphFont" w:default="1">
     <w:name w:val="Default Paragraph Font"/>
     <w:uiPriority w:val="1"/>
     <w:semiHidden/>
     <w:unhideWhenUsed/>
   </w:style>
-  <w:style w:type="table" w:default="1" w:styleId="TableNormal">
+  <w:style w:type="table" w:styleId="TableNormal" w:default="1">
     <w:name w:val="Normal Table"/>
     <w:uiPriority w:val="99"/>
     <w:semiHidden/>
@@ -3833,20 +3870,20 @@
       </w:tblCellMar>
     </w:tblPr>
   </w:style>
-  <w:style w:type="numbering" w:default="1" w:styleId="NoList">
+  <w:style w:type="numbering" w:styleId="NoList" w:default="1">
     <w:name w:val="No List"/>
     <w:uiPriority w:val="99"/>
     <w:semiHidden/>
     <w:unhideWhenUsed/>
   </w:style>
-  <w:style w:type="character" w:customStyle="1" w:styleId="Heading1Char">
+  <w:style w:type="character" w:styleId="Heading1Char" w:customStyle="1">
     <w:name w:val="Heading 1 Char"/>
     <w:basedOn w:val="DefaultParagraphFont"/>
     <w:link w:val="Heading1"/>
     <w:uiPriority w:val="9"/>
     <w:rsid w:val="00462CBC"/>
     <w:rPr>
-      <w:rFonts w:ascii="Calibri" w:eastAsiaTheme="majorEastAsia" w:hAnsi="Calibri" w:cstheme="majorBidi"/>
+      <w:rFonts w:ascii="Calibri" w:hAnsi="Calibri" w:eastAsiaTheme="majorEastAsia" w:cstheme="majorBidi"/>
       <w:caps/>
       <w:color w:val="FFFFFF" w:themeColor="background1"/>
       <w:spacing w:val="15"/>
@@ -3854,28 +3891,28 @@
       <w:shd w:val="clear" w:color="auto" w:fill="099BDD" w:themeFill="text2"/>
     </w:rPr>
   </w:style>
-  <w:style w:type="character" w:customStyle="1" w:styleId="Heading2Char">
+  <w:style w:type="character" w:styleId="Heading2Char" w:customStyle="1">
     <w:name w:val="Heading 2 Char"/>
     <w:basedOn w:val="DefaultParagraphFont"/>
     <w:link w:val="Heading2"/>
     <w:uiPriority w:val="9"/>
     <w:rsid w:val="00462CBC"/>
     <w:rPr>
-      <w:rFonts w:ascii="Calibri" w:eastAsiaTheme="majorEastAsia" w:hAnsi="Calibri" w:cstheme="majorBidi"/>
+      <w:rFonts w:ascii="Calibri" w:hAnsi="Calibri" w:eastAsiaTheme="majorEastAsia" w:cstheme="majorBidi"/>
       <w:caps/>
       <w:spacing w:val="15"/>
       <w:sz w:val="24"/>
       <w:shd w:val="clear" w:color="auto" w:fill="C9ECFC" w:themeFill="text2" w:themeFillTint="33"/>
     </w:rPr>
   </w:style>
-  <w:style w:type="character" w:customStyle="1" w:styleId="Heading3Char">
+  <w:style w:type="character" w:styleId="Heading3Char" w:customStyle="1">
     <w:name w:val="Heading 3 Char"/>
     <w:basedOn w:val="DefaultParagraphFont"/>
     <w:link w:val="Heading3"/>
     <w:uiPriority w:val="9"/>
     <w:rsid w:val="008932C8"/>
     <w:rPr>
-      <w:rFonts w:ascii="Calibri" w:eastAsiaTheme="majorEastAsia" w:hAnsi="Calibri" w:cstheme="majorBidi"/>
+      <w:rFonts w:ascii="Calibri" w:hAnsi="Calibri" w:eastAsiaTheme="majorEastAsia" w:cstheme="majorBidi"/>
       <w:caps/>
       <w:color w:val="044D6E" w:themeColor="text2" w:themeShade="80"/>
       <w:spacing w:val="15"/>
@@ -3890,12 +3927,12 @@
     </w:pPr>
     <w:tblPr>
       <w:tblBorders>
-        <w:top w:val="single" w:sz="4" w:space="0" w:color="2C2C2C" w:themeColor="text1"/>
-        <w:left w:val="single" w:sz="4" w:space="0" w:color="2C2C2C" w:themeColor="text1"/>
-        <w:bottom w:val="single" w:sz="4" w:space="0" w:color="2C2C2C" w:themeColor="text1"/>
-        <w:right w:val="single" w:sz="4" w:space="0" w:color="2C2C2C" w:themeColor="text1"/>
-        <w:insideH w:val="single" w:sz="4" w:space="0" w:color="2C2C2C" w:themeColor="text1"/>
-        <w:insideV w:val="single" w:sz="4" w:space="0" w:color="2C2C2C" w:themeColor="text1"/>
+        <w:top w:val="single" w:color="2C2C2C" w:themeColor="text1" w:sz="4" w:space="0"/>
+        <w:left w:val="single" w:color="2C2C2C" w:themeColor="text1" w:sz="4" w:space="0"/>
+        <w:bottom w:val="single" w:color="2C2C2C" w:themeColor="text1" w:sz="4" w:space="0"/>
+        <w:right w:val="single" w:color="2C2C2C" w:themeColor="text1" w:sz="4" w:space="0"/>
+        <w:insideH w:val="single" w:color="2C2C2C" w:themeColor="text1" w:sz="4" w:space="0"/>
+        <w:insideV w:val="single" w:color="2C2C2C" w:themeColor="text1" w:sz="4" w:space="0"/>
       </w:tblBorders>
     </w:tblPr>
   </w:style>
@@ -3919,14 +3956,14 @@
       <w:szCs w:val="52"/>
     </w:rPr>
   </w:style>
-  <w:style w:type="character" w:customStyle="1" w:styleId="TitleChar">
+  <w:style w:type="character" w:styleId="TitleChar" w:customStyle="1">
     <w:name w:val="Title Char"/>
     <w:basedOn w:val="DefaultParagraphFont"/>
     <w:link w:val="Title"/>
     <w:uiPriority w:val="10"/>
     <w:rsid w:val="00462CBC"/>
     <w:rPr>
-      <w:rFonts w:ascii="Calibri" w:eastAsiaTheme="majorEastAsia" w:hAnsi="Calibri" w:cstheme="majorBidi"/>
+      <w:rFonts w:ascii="Calibri" w:hAnsi="Calibri" w:eastAsiaTheme="majorEastAsia" w:cstheme="majorBidi"/>
       <w:caps/>
       <w:color w:val="099BDD" w:themeColor="text2"/>
       <w:spacing w:val="10"/>
@@ -3952,7 +3989,7 @@
       <w:szCs w:val="21"/>
     </w:rPr>
   </w:style>
-  <w:style w:type="character" w:customStyle="1" w:styleId="SubtitleChar">
+  <w:style w:type="character" w:styleId="SubtitleChar" w:customStyle="1">
     <w:name w:val="Subtitle Char"/>
     <w:basedOn w:val="DefaultParagraphFont"/>
     <w:link w:val="Subtitle"/>
@@ -4023,7 +4060,7 @@
       <w:szCs w:val="24"/>
     </w:rPr>
   </w:style>
-  <w:style w:type="character" w:customStyle="1" w:styleId="QuoteChar">
+  <w:style w:type="character" w:styleId="QuoteChar" w:customStyle="1">
     <w:name w:val="Quote Char"/>
     <w:basedOn w:val="DefaultParagraphFont"/>
     <w:link w:val="Quote"/>
@@ -4065,7 +4102,7 @@
       <w:szCs w:val="24"/>
     </w:rPr>
   </w:style>
-  <w:style w:type="character" w:customStyle="1" w:styleId="IntenseQuoteChar">
+  <w:style w:type="character" w:styleId="IntenseQuoteChar" w:customStyle="1">
     <w:name w:val="Intense Quote Char"/>
     <w:basedOn w:val="DefaultParagraphFont"/>
     <w:link w:val="IntenseQuote"/>
@@ -4076,74 +4113,74 @@
       <w:szCs w:val="24"/>
     </w:rPr>
   </w:style>
-  <w:style w:type="character" w:customStyle="1" w:styleId="Heading4Char">
+  <w:style w:type="character" w:styleId="Heading4Char" w:customStyle="1">
     <w:name w:val="Heading 4 Char"/>
     <w:basedOn w:val="DefaultParagraphFont"/>
     <w:link w:val="Heading4"/>
     <w:uiPriority w:val="9"/>
     <w:rPr>
-      <w:rFonts w:asciiTheme="majorHAnsi" w:eastAsiaTheme="majorEastAsia" w:hAnsiTheme="majorHAnsi" w:cstheme="majorBidi"/>
+      <w:rFonts w:asciiTheme="majorHAnsi" w:hAnsiTheme="majorHAnsi" w:eastAsiaTheme="majorEastAsia" w:cstheme="majorBidi"/>
       <w:caps/>
       <w:color w:val="0673A5" w:themeColor="text2" w:themeShade="BF"/>
       <w:spacing w:val="10"/>
     </w:rPr>
   </w:style>
-  <w:style w:type="character" w:customStyle="1" w:styleId="Heading5Char">
+  <w:style w:type="character" w:styleId="Heading5Char" w:customStyle="1">
     <w:name w:val="Heading 5 Char"/>
     <w:basedOn w:val="DefaultParagraphFont"/>
     <w:link w:val="Heading5"/>
     <w:uiPriority w:val="9"/>
     <w:rPr>
-      <w:rFonts w:asciiTheme="majorHAnsi" w:eastAsiaTheme="majorEastAsia" w:hAnsiTheme="majorHAnsi" w:cstheme="majorBidi"/>
+      <w:rFonts w:asciiTheme="majorHAnsi" w:hAnsiTheme="majorHAnsi" w:eastAsiaTheme="majorEastAsia" w:cstheme="majorBidi"/>
       <w:caps/>
       <w:color w:val="0673A5" w:themeColor="text2" w:themeShade="BF"/>
       <w:spacing w:val="10"/>
     </w:rPr>
   </w:style>
-  <w:style w:type="character" w:customStyle="1" w:styleId="Heading6Char">
+  <w:style w:type="character" w:styleId="Heading6Char" w:customStyle="1">
     <w:name w:val="Heading 6 Char"/>
     <w:basedOn w:val="DefaultParagraphFont"/>
     <w:link w:val="Heading6"/>
     <w:uiPriority w:val="9"/>
     <w:rPr>
-      <w:rFonts w:asciiTheme="majorHAnsi" w:eastAsiaTheme="majorEastAsia" w:hAnsiTheme="majorHAnsi" w:cstheme="majorBidi"/>
+      <w:rFonts w:asciiTheme="majorHAnsi" w:hAnsiTheme="majorHAnsi" w:eastAsiaTheme="majorEastAsia" w:cstheme="majorBidi"/>
       <w:caps/>
       <w:color w:val="0673A5" w:themeColor="text2" w:themeShade="BF"/>
       <w:spacing w:val="10"/>
     </w:rPr>
   </w:style>
-  <w:style w:type="character" w:customStyle="1" w:styleId="Heading7Char">
+  <w:style w:type="character" w:styleId="Heading7Char" w:customStyle="1">
     <w:name w:val="Heading 7 Char"/>
     <w:basedOn w:val="DefaultParagraphFont"/>
     <w:link w:val="Heading7"/>
     <w:uiPriority w:val="9"/>
     <w:rPr>
-      <w:rFonts w:asciiTheme="majorHAnsi" w:eastAsiaTheme="majorEastAsia" w:hAnsiTheme="majorHAnsi" w:cstheme="majorBidi"/>
+      <w:rFonts w:asciiTheme="majorHAnsi" w:hAnsiTheme="majorHAnsi" w:eastAsiaTheme="majorEastAsia" w:cstheme="majorBidi"/>
       <w:caps/>
       <w:color w:val="0673A5" w:themeColor="text2" w:themeShade="BF"/>
       <w:spacing w:val="10"/>
     </w:rPr>
   </w:style>
-  <w:style w:type="character" w:customStyle="1" w:styleId="Heading8Char">
+  <w:style w:type="character" w:styleId="Heading8Char" w:customStyle="1">
     <w:name w:val="Heading 8 Char"/>
     <w:basedOn w:val="DefaultParagraphFont"/>
     <w:link w:val="Heading8"/>
     <w:uiPriority w:val="9"/>
     <w:rPr>
-      <w:rFonts w:asciiTheme="majorHAnsi" w:eastAsiaTheme="majorEastAsia" w:hAnsiTheme="majorHAnsi" w:cstheme="majorBidi"/>
+      <w:rFonts w:asciiTheme="majorHAnsi" w:hAnsiTheme="majorHAnsi" w:eastAsiaTheme="majorEastAsia" w:cstheme="majorBidi"/>
       <w:caps/>
       <w:spacing w:val="10"/>
       <w:sz w:val="18"/>
       <w:szCs w:val="18"/>
     </w:rPr>
   </w:style>
-  <w:style w:type="character" w:customStyle="1" w:styleId="Heading9Char">
+  <w:style w:type="character" w:styleId="Heading9Char" w:customStyle="1">
     <w:name w:val="Heading 9 Char"/>
     <w:basedOn w:val="DefaultParagraphFont"/>
     <w:link w:val="Heading9"/>
     <w:uiPriority w:val="9"/>
     <w:rPr>
-      <w:rFonts w:asciiTheme="majorHAnsi" w:eastAsiaTheme="majorEastAsia" w:hAnsiTheme="majorHAnsi" w:cstheme="majorBidi"/>
+      <w:rFonts w:asciiTheme="majorHAnsi" w:hAnsiTheme="majorHAnsi" w:eastAsiaTheme="majorEastAsia" w:cstheme="majorBidi"/>
       <w:i/>
       <w:iCs/>
       <w:caps/>
@@ -4202,7 +4239,7 @@
       <w:color w:val="099BDD" w:themeColor="text2"/>
     </w:rPr>
   </w:style>
-  <w:style w:type="character" w:customStyle="1" w:styleId="NoSpacingChar">
+  <w:style w:type="character" w:styleId="NoSpacingChar" w:customStyle="1">
     <w:name w:val="No Spacing Char"/>
     <w:basedOn w:val="DefaultParagraphFont"/>
     <w:link w:val="NoSpacing"/>
@@ -4244,7 +4281,7 @@
       <w:spacing w:before="0" w:after="0" w:line="240" w:lineRule="auto"/>
     </w:pPr>
   </w:style>
-  <w:style w:type="character" w:customStyle="1" w:styleId="HeaderChar">
+  <w:style w:type="character" w:styleId="HeaderChar" w:customStyle="1">
     <w:name w:val="Header Char"/>
     <w:basedOn w:val="DefaultParagraphFont"/>
     <w:link w:val="Header"/>
@@ -4266,7 +4303,7 @@
       <w:spacing w:before="0" w:after="0" w:line="240" w:lineRule="auto"/>
     </w:pPr>
   </w:style>
-  <w:style w:type="character" w:customStyle="1" w:styleId="FooterChar">
+  <w:style w:type="character" w:styleId="FooterChar" w:customStyle="1">
     <w:name w:val="Footer Char"/>
     <w:basedOn w:val="DefaultParagraphFont"/>
     <w:link w:val="Footer"/>
@@ -4285,7 +4322,7 @@
       <w:contextualSpacing/>
     </w:pPr>
     <w:rPr>
-      <w:rFonts w:ascii="Times New Roman" w:eastAsia="Times New Roman" w:hAnsi="Times New Roman" w:cs="Times New Roman"/>
+      <w:rFonts w:ascii="Times New Roman" w:hAnsi="Times New Roman" w:eastAsia="Times New Roman" w:cs="Times New Roman"/>
       <w:sz w:val="20"/>
       <w:szCs w:val="20"/>
       <w:lang w:val="en-GB" w:eastAsia="en-US"/>
@@ -4308,7 +4345,7 @@
       <w:szCs w:val="18"/>
     </w:rPr>
   </w:style>
-  <w:style w:type="character" w:customStyle="1" w:styleId="BalloonTextChar">
+  <w:style w:type="character" w:styleId="BalloonTextChar" w:customStyle="1">
     <w:name w:val="Balloon Text Char"/>
     <w:basedOn w:val="DefaultParagraphFont"/>
     <w:link w:val="BalloonText"/>
@@ -4335,6 +4372,39 @@
     </w:rPr>
   </w:style>
 </w:styles>
+</file>
+
+<file path=word/glossary/document.xml><?xml version="1.0" encoding="utf-8"?>
+<w:glossaryDocument xmlns:w14="http://schemas.microsoft.com/office/word/2010/wordml" xmlns:w="http://schemas.openxmlformats.org/wordprocessingml/2006/main">
+  <w:docParts>
+    <w:docPart>
+      <w:docPartPr>
+        <w:name w:val="DefaultPlaceholder_1081868574"/>
+        <w:category>
+          <w:name w:val="General"/>
+          <w:gallery w:val="placeholder"/>
+        </w:category>
+        <w:types>
+          <w:type w:val="bbPlcHdr"/>
+        </w:types>
+        <w:behaviors>
+          <w:behavior w:val="content"/>
+        </w:behaviors>
+        <w:guid w:val="{a130bb7a-9d6e-474f-9393-ef55110fcb20}"/>
+      </w:docPartPr>
+      <w:docPartBody>
+        <w:p>
+          <w:r>
+            <w:rPr>
+              <w:rStyle w:val="PlaceholderText"/>
+            </w:rPr>
+            <w:t/>
+          </w:r>
+        </w:p>
+      </w:docPartBody>
+    </w:docPart>
+  </w:docParts>
+</w:glossaryDocument>
 </file>
 
 <file path=word/theme/theme1.xml><?xml version="1.0" encoding="utf-8"?>

</xml_diff>